<commit_message>
adding student number randy
</commit_message>
<xml_diff>
--- a/VerslagWord/VerslagEindopdracht.docx
+++ b/VerslagWord/VerslagEindopdracht.docx
@@ -81,20 +81,6 @@
           <w:lang w:val="nl-NL"/>
         </w:rPr>
       </w:pPr>
-      <w:r>
-        <w:rPr>
-          <w:i/>
-          <w:lang w:val="nl-NL"/>
-        </w:rPr>
-        <w:t>&lt;</w:t>
-      </w:r>
-      <w:r>
-        <w:rPr>
-          <w:i/>
-          <w:lang w:val="nl-NL"/>
-        </w:rPr>
-        <w:t>invullen</w:t>
-      </w:r>
       <w:bookmarkStart w:id="0" w:name="_GoBack"/>
       <w:bookmarkEnd w:id="0"/>
       <w:r>
@@ -102,7 +88,7 @@
           <w:i/>
           <w:lang w:val="nl-NL"/>
         </w:rPr>
-        <w:t>&gt;</w:t>
+        <w:t>851941098</w:t>
       </w:r>
     </w:p>
     <w:p>
@@ -1301,10 +1287,18 @@
               <w:t>-padding</w:t>
             </w:r>
             <w:r>
-              <w:t xml:space="preserve"> (“leading”) </w:t>
-            </w:r>
-            <w:r>
-              <w:t xml:space="preserve">. Padding on the y-axis, amount of space that is taken into account from the y-value + </w:t>
+              <w:t xml:space="preserve"> (“leading”</w:t>
+            </w:r>
+            <w:proofErr w:type="gramStart"/>
+            <w:r>
+              <w:t xml:space="preserve">) </w:t>
+            </w:r>
+            <w:r>
+              <w:t>.</w:t>
+            </w:r>
+            <w:proofErr w:type="gramEnd"/>
+            <w:r>
+              <w:t xml:space="preserve"> Padding on the y-axis, amount of space that is taken into account from the y-value + </w:t>
             </w:r>
             <w:r>
               <w:t>height</w:t>
@@ -1799,6 +1793,7 @@
                                 <w:pStyle w:val="Normaalweb"/>
                                 <w:spacing w:before="0" w:beforeAutospacing="0" w:after="0" w:afterAutospacing="0"/>
                               </w:pPr>
+                              <w:proofErr w:type="gramStart"/>
                               <w:r>
                                 <w:rPr>
                                   <w:rFonts w:asciiTheme="minorHAnsi" w:hAnsi="Calibri" w:cstheme="minorBidi"/>
@@ -1808,6 +1803,7 @@
                                 </w:rPr>
                                 <w:t>leading</w:t>
                               </w:r>
+                              <w:proofErr w:type="gramEnd"/>
                             </w:p>
                           </w:txbxContent>
                         </wps:txbx>
@@ -1835,6 +1831,7 @@
                                 <w:pStyle w:val="Normaalweb"/>
                                 <w:spacing w:before="0" w:beforeAutospacing="0" w:after="0" w:afterAutospacing="0"/>
                               </w:pPr>
+                              <w:proofErr w:type="gramStart"/>
                               <w:r>
                                 <w:rPr>
                                   <w:rFonts w:asciiTheme="minorHAnsi" w:hAnsi="Calibri" w:cstheme="minorBidi"/>
@@ -1844,6 +1841,7 @@
                                 </w:rPr>
                                 <w:t>indent</w:t>
                               </w:r>
+                              <w:proofErr w:type="gramEnd"/>
                             </w:p>
                           </w:txbxContent>
                         </wps:txbx>
@@ -1995,6 +1993,7 @@
                                 <w:pStyle w:val="Normaalweb"/>
                                 <w:spacing w:before="0" w:beforeAutospacing="0" w:after="0" w:afterAutospacing="0"/>
                               </w:pPr>
+                              <w:proofErr w:type="gramStart"/>
                               <w:r>
                                 <w:rPr>
                                   <w:rFonts w:asciiTheme="minorHAnsi" w:hAnsi="Calibri" w:cstheme="minorBidi"/>
@@ -2004,6 +2003,7 @@
                                 </w:rPr>
                                 <w:t>scale</w:t>
                               </w:r>
+                              <w:proofErr w:type="gramEnd"/>
                             </w:p>
                           </w:txbxContent>
                         </wps:txbx>
@@ -2031,6 +2031,7 @@
                                 <w:pStyle w:val="Normaalweb"/>
                                 <w:spacing w:before="0" w:beforeAutospacing="0" w:after="0" w:afterAutospacing="0"/>
                               </w:pPr>
+                              <w:proofErr w:type="gramStart"/>
                               <w:r>
                                 <w:rPr>
                                   <w:rFonts w:asciiTheme="minorHAnsi" w:hAnsi="Calibri" w:cstheme="minorBidi"/>
@@ -2038,7 +2039,17 @@
                                   <w:kern w:val="24"/>
                                   <w:lang w:val="en-US"/>
                                 </w:rPr>
-                                <w:t>font color</w:t>
+                                <w:t>font</w:t>
+                              </w:r>
+                              <w:proofErr w:type="gramEnd"/>
+                              <w:r>
+                                <w:rPr>
+                                  <w:rFonts w:asciiTheme="minorHAnsi" w:hAnsi="Calibri" w:cstheme="minorBidi"/>
+                                  <w:color w:val="000000" w:themeColor="text1"/>
+                                  <w:kern w:val="24"/>
+                                  <w:lang w:val="en-US"/>
+                                </w:rPr>
+                                <w:t xml:space="preserve"> color</w:t>
                               </w:r>
                             </w:p>
                           </w:txbxContent>
@@ -2067,6 +2078,7 @@
                                 <w:pStyle w:val="Normaalweb"/>
                                 <w:spacing w:before="0" w:beforeAutospacing="0" w:after="0" w:afterAutospacing="0"/>
                               </w:pPr>
+                              <w:proofErr w:type="gramStart"/>
                               <w:r>
                                 <w:rPr>
                                   <w:rFonts w:asciiTheme="minorHAnsi" w:hAnsi="Calibri" w:cstheme="minorBidi"/>
@@ -2074,7 +2086,17 @@
                                   <w:kern w:val="24"/>
                                   <w:lang w:val="en-US"/>
                                 </w:rPr>
-                                <w:t>font size</w:t>
+                                <w:t>font</w:t>
+                              </w:r>
+                              <w:proofErr w:type="gramEnd"/>
+                              <w:r>
+                                <w:rPr>
+                                  <w:rFonts w:asciiTheme="minorHAnsi" w:hAnsi="Calibri" w:cstheme="minorBidi"/>
+                                  <w:color w:val="000000" w:themeColor="text1"/>
+                                  <w:kern w:val="24"/>
+                                  <w:lang w:val="en-US"/>
+                                </w:rPr>
+                                <w:t xml:space="preserve"> size</w:t>
                               </w:r>
                             </w:p>
                           </w:txbxContent>
@@ -3288,8 +3310,13 @@
       </w:tabs>
     </w:pPr>
     <w:r>
-      <w:t>Open universiteitCursustitel</w:t>
+      <w:t xml:space="preserve">Open </w:t>
     </w:r>
+    <w:proofErr w:type="spellStart"/>
+    <w:r>
+      <w:t>universiteitCursustitel</w:t>
+    </w:r>
+    <w:proofErr w:type="spellEnd"/>
   </w:p>
 </w:hdr>
 </file>
@@ -6692,7 +6719,7 @@
 </file>
 
 <file path=customXml/itemProps1.xml><?xml version="1.0" encoding="utf-8"?>
-<ds:datastoreItem xmlns:ds="http://schemas.openxmlformats.org/officeDocument/2006/customXml" ds:itemID="{2336735C-D2C1-409D-870C-5CD8CF8BD3E4}">
+<ds:datastoreItem xmlns:ds="http://schemas.openxmlformats.org/officeDocument/2006/customXml" ds:itemID="{D5327CC2-C270-46CE-A0E0-6DC2DD70E17B}">
   <ds:schemaRefs>
     <ds:schemaRef ds:uri="http://schemas.openxmlformats.org/officeDocument/2006/bibliography"/>
   </ds:schemaRefs>

</xml_diff>

<commit_message>
Verwijderen van jcomponent references en ipv doorverwijzen naar frame
</commit_message>
<xml_diff>
--- a/VerslagWord/VerslagEindopdracht.docx
+++ b/VerslagWord/VerslagEindopdracht.docx
@@ -1924,7 +1924,6 @@
                                 <w:pStyle w:val="Normaalweb"/>
                                 <w:spacing w:before="0" w:beforeAutospacing="0" w:after="0" w:afterAutospacing="0"/>
                               </w:pPr>
-                              <w:proofErr w:type="gramStart"/>
                               <w:r>
                                 <w:rPr>
                                   <w:rFonts w:asciiTheme="minorHAnsi" w:hAnsi="Calibri" w:cstheme="minorBidi"/>
@@ -1934,7 +1933,6 @@
                                 </w:rPr>
                                 <w:t>leading</w:t>
                               </w:r>
-                              <w:proofErr w:type="gramEnd"/>
                             </w:p>
                           </w:txbxContent>
                         </wps:txbx>
@@ -1962,7 +1960,6 @@
                                 <w:pStyle w:val="Normaalweb"/>
                                 <w:spacing w:before="0" w:beforeAutospacing="0" w:after="0" w:afterAutospacing="0"/>
                               </w:pPr>
-                              <w:proofErr w:type="gramStart"/>
                               <w:r>
                                 <w:rPr>
                                   <w:rFonts w:asciiTheme="minorHAnsi" w:hAnsi="Calibri" w:cstheme="minorBidi"/>
@@ -1972,7 +1969,6 @@
                                 </w:rPr>
                                 <w:t>indent</w:t>
                               </w:r>
-                              <w:proofErr w:type="gramEnd"/>
                             </w:p>
                           </w:txbxContent>
                         </wps:txbx>
@@ -2124,7 +2120,6 @@
                                 <w:pStyle w:val="Normaalweb"/>
                                 <w:spacing w:before="0" w:beforeAutospacing="0" w:after="0" w:afterAutospacing="0"/>
                               </w:pPr>
-                              <w:proofErr w:type="gramStart"/>
                               <w:r>
                                 <w:rPr>
                                   <w:rFonts w:asciiTheme="minorHAnsi" w:hAnsi="Calibri" w:cstheme="minorBidi"/>
@@ -2134,7 +2129,6 @@
                                 </w:rPr>
                                 <w:t>scale</w:t>
                               </w:r>
-                              <w:proofErr w:type="gramEnd"/>
                             </w:p>
                           </w:txbxContent>
                         </wps:txbx>
@@ -2162,7 +2156,6 @@
                                 <w:pStyle w:val="Normaalweb"/>
                                 <w:spacing w:before="0" w:beforeAutospacing="0" w:after="0" w:afterAutospacing="0"/>
                               </w:pPr>
-                              <w:proofErr w:type="gramStart"/>
                               <w:r>
                                 <w:rPr>
                                   <w:rFonts w:asciiTheme="minorHAnsi" w:hAnsi="Calibri" w:cstheme="minorBidi"/>
@@ -2170,17 +2163,7 @@
                                   <w:kern w:val="24"/>
                                   <w:lang w:val="en-US"/>
                                 </w:rPr>
-                                <w:t>font</w:t>
-                              </w:r>
-                              <w:proofErr w:type="gramEnd"/>
-                              <w:r>
-                                <w:rPr>
-                                  <w:rFonts w:asciiTheme="minorHAnsi" w:hAnsi="Calibri" w:cstheme="minorBidi"/>
-                                  <w:color w:val="000000" w:themeColor="text1"/>
-                                  <w:kern w:val="24"/>
-                                  <w:lang w:val="en-US"/>
-                                </w:rPr>
-                                <w:t xml:space="preserve"> color</w:t>
+                                <w:t>font color</w:t>
                               </w:r>
                             </w:p>
                           </w:txbxContent>
@@ -2209,7 +2192,6 @@
                                 <w:pStyle w:val="Normaalweb"/>
                                 <w:spacing w:before="0" w:beforeAutospacing="0" w:after="0" w:afterAutospacing="0"/>
                               </w:pPr>
-                              <w:proofErr w:type="gramStart"/>
                               <w:r>
                                 <w:rPr>
                                   <w:rFonts w:asciiTheme="minorHAnsi" w:hAnsi="Calibri" w:cstheme="minorBidi"/>
@@ -2217,17 +2199,7 @@
                                   <w:kern w:val="24"/>
                                   <w:lang w:val="en-US"/>
                                 </w:rPr>
-                                <w:t>font</w:t>
-                              </w:r>
-                              <w:proofErr w:type="gramEnd"/>
-                              <w:r>
-                                <w:rPr>
-                                  <w:rFonts w:asciiTheme="minorHAnsi" w:hAnsi="Calibri" w:cstheme="minorBidi"/>
-                                  <w:color w:val="000000" w:themeColor="text1"/>
-                                  <w:kern w:val="24"/>
-                                  <w:lang w:val="en-US"/>
-                                </w:rPr>
-                                <w:t xml:space="preserve"> size</w:t>
+                                <w:t>font size</w:t>
                               </w:r>
                             </w:p>
                           </w:txbxContent>
@@ -2432,7 +2404,6 @@
                           <w:pStyle w:val="Normaalweb"/>
                           <w:spacing w:before="0" w:beforeAutospacing="0" w:after="0" w:afterAutospacing="0"/>
                         </w:pPr>
-                        <w:proofErr w:type="gramStart"/>
                         <w:r>
                           <w:rPr>
                             <w:rFonts w:asciiTheme="minorHAnsi" w:hAnsi="Calibri" w:cstheme="minorBidi"/>
@@ -2442,7 +2413,6 @@
                           </w:rPr>
                           <w:t>leading</w:t>
                         </w:r>
-                        <w:proofErr w:type="gramEnd"/>
                       </w:p>
                     </w:txbxContent>
                   </v:textbox>
@@ -2455,7 +2425,6 @@
                           <w:pStyle w:val="Normaalweb"/>
                           <w:spacing w:before="0" w:beforeAutospacing="0" w:after="0" w:afterAutospacing="0"/>
                         </w:pPr>
-                        <w:proofErr w:type="gramStart"/>
                         <w:r>
                           <w:rPr>
                             <w:rFonts w:asciiTheme="minorHAnsi" w:hAnsi="Calibri" w:cstheme="minorBidi"/>
@@ -2465,7 +2434,6 @@
                           </w:rPr>
                           <w:t>indent</w:t>
                         </w:r>
-                        <w:proofErr w:type="gramEnd"/>
                       </w:p>
                     </w:txbxContent>
                   </v:textbox>
@@ -2486,7 +2454,6 @@
                           <w:pStyle w:val="Normaalweb"/>
                           <w:spacing w:before="0" w:beforeAutospacing="0" w:after="0" w:afterAutospacing="0"/>
                         </w:pPr>
-                        <w:proofErr w:type="gramStart"/>
                         <w:r>
                           <w:rPr>
                             <w:rFonts w:asciiTheme="minorHAnsi" w:hAnsi="Calibri" w:cstheme="minorBidi"/>
@@ -2496,7 +2463,6 @@
                           </w:rPr>
                           <w:t>scale</w:t>
                         </w:r>
-                        <w:proofErr w:type="gramEnd"/>
                       </w:p>
                     </w:txbxContent>
                   </v:textbox>
@@ -2509,7 +2475,6 @@
                           <w:pStyle w:val="Normaalweb"/>
                           <w:spacing w:before="0" w:beforeAutospacing="0" w:after="0" w:afterAutospacing="0"/>
                         </w:pPr>
-                        <w:proofErr w:type="gramStart"/>
                         <w:r>
                           <w:rPr>
                             <w:rFonts w:asciiTheme="minorHAnsi" w:hAnsi="Calibri" w:cstheme="minorBidi"/>
@@ -2517,17 +2482,7 @@
                             <w:kern w:val="24"/>
                             <w:lang w:val="en-US"/>
                           </w:rPr>
-                          <w:t>font</w:t>
-                        </w:r>
-                        <w:proofErr w:type="gramEnd"/>
-                        <w:r>
-                          <w:rPr>
-                            <w:rFonts w:asciiTheme="minorHAnsi" w:hAnsi="Calibri" w:cstheme="minorBidi"/>
-                            <w:color w:val="000000" w:themeColor="text1"/>
-                            <w:kern w:val="24"/>
-                            <w:lang w:val="en-US"/>
-                          </w:rPr>
-                          <w:t xml:space="preserve"> color</w:t>
+                          <w:t>font color</w:t>
                         </w:r>
                       </w:p>
                     </w:txbxContent>
@@ -2541,7 +2496,6 @@
                           <w:pStyle w:val="Normaalweb"/>
                           <w:spacing w:before="0" w:beforeAutospacing="0" w:after="0" w:afterAutospacing="0"/>
                         </w:pPr>
-                        <w:proofErr w:type="gramStart"/>
                         <w:r>
                           <w:rPr>
                             <w:rFonts w:asciiTheme="minorHAnsi" w:hAnsi="Calibri" w:cstheme="minorBidi"/>
@@ -2549,17 +2503,7 @@
                             <w:kern w:val="24"/>
                             <w:lang w:val="en-US"/>
                           </w:rPr>
-                          <w:t>font</w:t>
-                        </w:r>
-                        <w:proofErr w:type="gramEnd"/>
-                        <w:r>
-                          <w:rPr>
-                            <w:rFonts w:asciiTheme="minorHAnsi" w:hAnsi="Calibri" w:cstheme="minorBidi"/>
-                            <w:color w:val="000000" w:themeColor="text1"/>
-                            <w:kern w:val="24"/>
-                            <w:lang w:val="en-US"/>
-                          </w:rPr>
-                          <w:t xml:space="preserve"> size</w:t>
+                          <w:t>font size</w:t>
                         </w:r>
                       </w:p>
                     </w:txbxContent>
@@ -3430,15 +3374,7 @@
         <w:t xml:space="preserve"> action</w:t>
       </w:r>
       <w:r>
-        <w:t xml:space="preserve"> can only be issued by the user by selecting the option “</w:t>
-      </w:r>
-      <w:proofErr w:type="spellStart"/>
-      <w:r>
-        <w:t>File|Save</w:t>
-      </w:r>
-      <w:proofErr w:type="spellEnd"/>
-      <w:r>
-        <w:t>” from the menu</w:t>
+        <w:t xml:space="preserve"> can only be issued by the user by selecting the option “File|Save” from the menu</w:t>
       </w:r>
     </w:p>
     <w:p>
@@ -3486,15 +3422,7 @@
         <w:t xml:space="preserve"> action</w:t>
       </w:r>
       <w:r>
-        <w:t xml:space="preserve"> can be issued by the user by selecting “</w:t>
-      </w:r>
-      <w:proofErr w:type="spellStart"/>
-      <w:r>
-        <w:t>File|Open</w:t>
-      </w:r>
-      <w:proofErr w:type="spellEnd"/>
-      <w:r>
-        <w:t>” from the menu</w:t>
+        <w:t xml:space="preserve"> can be issued by the user by selecting “File|Open” from the menu</w:t>
       </w:r>
       <w:r>
         <w:t xml:space="preserve">. In that case, the application will ask the user to navigate to the stored slideshow by means of a dialog. </w:t>
@@ -3555,15 +3483,7 @@
     </w:p>
     <w:p>
       <w:r>
-        <w:t xml:space="preserve">The user will be able to navigate within the slideshow, browsing through the slides, going to the beginning or the end of the slideshow and navigate directly to a certain slide by providing the slide number in a dialog box. The following rules can be identified (or are assumed if not clearly stated in the u </w:t>
-      </w:r>
-      <w:proofErr w:type="spellStart"/>
-      <w:r>
-        <w:t>ser</w:t>
-      </w:r>
-      <w:proofErr w:type="spellEnd"/>
-      <w:r>
-        <w:t>-case):</w:t>
+        <w:t>The user will be able to navigate within the slideshow, browsing through the slides, going to the beginning or the end of the slideshow and navigate directly to a certain slide by providing the slide number in a dialog box. The following rules can be identified (or are assumed if not clearly stated in the u ser-case):</w:t>
       </w:r>
     </w:p>
     <w:p/>
@@ -4844,7 +4764,15 @@
         <w:spacing w:line="240" w:lineRule="auto"/>
       </w:pPr>
       <w:r>
-        <w:t>As a good practice, the creation of objects is separated from the usage of the objects. This is reflected in the design, by grouping this facet of the application in a separate sequence of class and interactions diagrams</w:t>
+        <w:t xml:space="preserve">As a good practice, the creation of objects is separated from the usage of the objects. This is reflected in the design, by grouping this facet of the </w:t>
+      </w:r>
+      <w:r>
+        <w:t>design</w:t>
+      </w:r>
+      <w:bookmarkStart w:id="0" w:name="_GoBack"/>
+      <w:bookmarkEnd w:id="0"/>
+      <w:r>
+        <w:t xml:space="preserve"> in a separate sequence of class and interactions diagrams</w:t>
       </w:r>
     </w:p>
     <w:p>
@@ -5105,6 +5033,19 @@
     <w:p>
       <w:pPr>
         <w:spacing w:line="240" w:lineRule="auto"/>
+      </w:pPr>
+      <w:r>
+        <w:t>The domain model of the Model part of the MVC Design Pattern is depicted in the following class diagram:</w:t>
+      </w:r>
+    </w:p>
+    <w:p>
+      <w:pPr>
+        <w:spacing w:line="240" w:lineRule="auto"/>
+      </w:pPr>
+    </w:p>
+    <w:p>
+      <w:pPr>
+        <w:spacing w:line="240" w:lineRule="auto"/>
         <w:sectPr>
           <w:type w:val="continuous"/>
           <w:pgSz w:w="11906" w:h="16838" w:code="9"/>
@@ -5127,9 +5068,9 @@
         <w:lastRenderedPageBreak/>
         <w:drawing>
           <wp:inline distT="0" distB="0" distL="0" distR="0">
-            <wp:extent cx="6188710" cy="8150984"/>
-            <wp:effectExtent l="0" t="0" r="2540" b="2540"/>
-            <wp:docPr id="20" name="Afbeelding 20"/>
+            <wp:extent cx="6188710" cy="7622679"/>
+            <wp:effectExtent l="0" t="0" r="2540" b="0"/>
+            <wp:docPr id="44" name="Afbeelding 44"/>
             <wp:cNvGraphicFramePr>
               <a:graphicFrameLocks xmlns:a="http://schemas.openxmlformats.org/drawingml/2006/main" noChangeAspect="1"/>
             </wp:cNvGraphicFramePr>
@@ -5137,7 +5078,7 @@
               <a:graphicData uri="http://schemas.openxmlformats.org/drawingml/2006/picture">
                 <pic:pic xmlns:pic="http://schemas.openxmlformats.org/drawingml/2006/picture">
                   <pic:nvPicPr>
-                    <pic:cNvPr id="0" name="Picture 1"/>
+                    <pic:cNvPr id="0" name="Picture 9"/>
                     <pic:cNvPicPr>
                       <a:picLocks noChangeAspect="1" noChangeArrowheads="1"/>
                     </pic:cNvPicPr>
@@ -5158,7 +5099,7 @@
                   <pic:spPr bwMode="auto">
                     <a:xfrm>
                       <a:off x="0" y="0"/>
-                      <a:ext cx="6188710" cy="8150984"/>
+                      <a:ext cx="6188710" cy="7622679"/>
                     </a:xfrm>
                     <a:prstGeom prst="rect">
                       <a:avLst/>
@@ -5206,6 +5147,15 @@
           <w:i/>
         </w:rPr>
         <w:t>Domain model of the Model part</w:t>
+      </w:r>
+    </w:p>
+    <w:p>
+      <w:pPr>
+        <w:spacing w:line="240" w:lineRule="auto"/>
+      </w:pPr>
+      <w:r>
+        <w:lastRenderedPageBreak/>
+        <w:br w:type="page"/>
       </w:r>
     </w:p>
     <w:p>
@@ -5275,6 +5225,94 @@
             <w:pPr>
               <w:rPr>
                 <w:i/>
+              </w:rPr>
+            </w:pPr>
+            <w:r>
+              <w:rPr>
+                <w:i/>
+              </w:rPr>
+              <w:t>Bridge Pattern</w:t>
+            </w:r>
+          </w:p>
+          <w:p>
+            <w:pPr>
+              <w:rPr>
+                <w:i/>
+              </w:rPr>
+            </w:pPr>
+          </w:p>
+          <w:p>
+            <w:pPr>
+              <w:rPr>
+                <w:i/>
+              </w:rPr>
+            </w:pPr>
+          </w:p>
+          <w:p>
+            <w:pPr>
+              <w:rPr>
+                <w:i/>
+              </w:rPr>
+            </w:pPr>
+          </w:p>
+          <w:p>
+            <w:pPr>
+              <w:rPr>
+                <w:i/>
+              </w:rPr>
+            </w:pPr>
+          </w:p>
+          <w:p>
+            <w:pPr>
+              <w:rPr>
+                <w:i/>
+              </w:rPr>
+            </w:pPr>
+          </w:p>
+          <w:p>
+            <w:pPr>
+              <w:rPr>
+                <w:i/>
+              </w:rPr>
+            </w:pPr>
+          </w:p>
+          <w:p>
+            <w:pPr>
+              <w:rPr>
+                <w:i/>
+                <w:sz w:val="18"/>
+                <w:szCs w:val="18"/>
+              </w:rPr>
+            </w:pPr>
+            <w:r>
+              <w:rPr>
+                <w:i/>
+              </w:rPr>
+              <w:t>Observer Pattern</w:t>
+            </w:r>
+          </w:p>
+          <w:p>
+            <w:pPr>
+              <w:rPr>
+                <w:i/>
+                <w:sz w:val="18"/>
+                <w:szCs w:val="18"/>
+              </w:rPr>
+            </w:pPr>
+          </w:p>
+          <w:p>
+            <w:pPr>
+              <w:rPr>
+                <w:i/>
+                <w:sz w:val="18"/>
+                <w:szCs w:val="18"/>
+              </w:rPr>
+            </w:pPr>
+          </w:p>
+          <w:p>
+            <w:pPr>
+              <w:rPr>
+                <w:i/>
                 <w:sz w:val="18"/>
                 <w:szCs w:val="18"/>
               </w:rPr>
@@ -5517,6 +5555,69 @@
                 <w:i/>
               </w:rPr>
             </w:pPr>
+          </w:p>
+          <w:p>
+            <w:pPr>
+              <w:rPr>
+                <w:i/>
+              </w:rPr>
+            </w:pPr>
+          </w:p>
+          <w:p>
+            <w:pPr>
+              <w:rPr>
+                <w:i/>
+              </w:rPr>
+            </w:pPr>
+          </w:p>
+          <w:p>
+            <w:pPr>
+              <w:rPr>
+                <w:i/>
+              </w:rPr>
+            </w:pPr>
+          </w:p>
+          <w:p>
+            <w:pPr>
+              <w:rPr>
+                <w:i/>
+              </w:rPr>
+            </w:pPr>
+          </w:p>
+          <w:p>
+            <w:pPr>
+              <w:rPr>
+                <w:i/>
+              </w:rPr>
+            </w:pPr>
+          </w:p>
+          <w:p>
+            <w:pPr>
+              <w:rPr>
+                <w:i/>
+              </w:rPr>
+            </w:pPr>
+          </w:p>
+          <w:p>
+            <w:pPr>
+              <w:rPr>
+                <w:i/>
+              </w:rPr>
+            </w:pPr>
+          </w:p>
+          <w:p>
+            <w:pPr>
+              <w:rPr>
+                <w:i/>
+              </w:rPr>
+            </w:pPr>
+          </w:p>
+          <w:p>
+            <w:pPr>
+              <w:rPr>
+                <w:i/>
+              </w:rPr>
+            </w:pPr>
             <w:r>
               <w:rPr>
                 <w:i/>
@@ -5656,68 +5757,6 @@
                 <w:i/>
               </w:rPr>
             </w:pPr>
-            <w:r>
-              <w:rPr>
-                <w:i/>
-              </w:rPr>
-              <w:lastRenderedPageBreak/>
-              <w:t>Bridge Pattern</w:t>
-            </w:r>
-          </w:p>
-          <w:p>
-            <w:pPr>
-              <w:rPr>
-                <w:i/>
-              </w:rPr>
-            </w:pPr>
-          </w:p>
-          <w:p>
-            <w:pPr>
-              <w:rPr>
-                <w:i/>
-              </w:rPr>
-            </w:pPr>
-          </w:p>
-          <w:p>
-            <w:pPr>
-              <w:rPr>
-                <w:i/>
-              </w:rPr>
-            </w:pPr>
-          </w:p>
-          <w:p>
-            <w:pPr>
-              <w:rPr>
-                <w:i/>
-              </w:rPr>
-            </w:pPr>
-          </w:p>
-          <w:p>
-            <w:pPr>
-              <w:rPr>
-                <w:i/>
-              </w:rPr>
-            </w:pPr>
-          </w:p>
-          <w:p>
-            <w:pPr>
-              <w:rPr>
-                <w:i/>
-              </w:rPr>
-            </w:pPr>
-          </w:p>
-          <w:p>
-            <w:pPr>
-              <w:rPr>
-                <w:i/>
-              </w:rPr>
-            </w:pPr>
-            <w:r>
-              <w:rPr>
-                <w:i/>
-              </w:rPr>
-              <w:t>Observer Pattern</w:t>
-            </w:r>
           </w:p>
         </w:tc>
         <w:tc>
@@ -5742,6 +5781,22 @@
           <w:p/>
           <w:p>
             <w:r>
+              <w:t>The Slideshow will communicate with a DrawingDriver and orchestrate the drawing of a Slide. With respect to SlideItems, this entity functions as an abstraction in the Bridge Pattern. The DrawingDriver is the abstraction of a set of implementations that will take care of the physical drawing of the slides. This way, SlideItems and implementations of DrawingDrivers are loosely decoupled and can vary accordingly. Why this pattern is used, and not the Observer Pattern is explained in TODO …</w:t>
+            </w:r>
+            <w:r>
+              <w:rPr>
+                <w:i/>
+                <w:u w:val="single"/>
+              </w:rPr>
+              <w:t>It is strongly recommended</w:t>
+            </w:r>
+            <w:r>
+              <w:t xml:space="preserve"> to first read this section, as this is the most interesting part regarding the decisions taken in the design.</w:t>
+            </w:r>
+          </w:p>
+          <w:p/>
+          <w:p>
+            <w:r>
               <w:t xml:space="preserve">Slideshow is a </w:t>
             </w:r>
             <w:r>
@@ -5760,7 +5815,13 @@
               <w:t>’</w:t>
             </w:r>
             <w:r>
-              <w:t xml:space="preserve">s the heart of the Model domain model. The Slideshow implements the interface CompositeSlideShowComponent, which is the contract for the </w:t>
+              <w:t xml:space="preserve">s the heart of the Model domain model. The Slideshow implements the interface </w:t>
+            </w:r>
+            <w:r>
+              <w:t>CompositeSlideshowComponent</w:t>
+            </w:r>
+            <w:r>
+              <w:t xml:space="preserve">, which is the contract for the </w:t>
             </w:r>
             <w:r>
               <w:rPr>
@@ -5917,36 +5978,6 @@
             </w:r>
             <w:r>
               <w:t xml:space="preserve"> </w:t>
-            </w:r>
-          </w:p>
-          <w:p/>
-          <w:p>
-            <w:r>
-              <w:t xml:space="preserve">Actions are implemented through the </w:t>
-            </w:r>
-            <w:r>
-              <w:rPr>
-                <w:b/>
-              </w:rPr>
-              <w:t>Command Pattern</w:t>
-            </w:r>
-            <w:r>
-              <w:t xml:space="preserve">. The Action as modeled in the above domain </w:t>
-            </w:r>
-            <w:r>
-              <w:t>model</w:t>
-            </w:r>
-            <w:r>
-              <w:t xml:space="preserve"> is an interface and it’s implemented by all sorts of concrete implementations like SaveSlideShowAction or RelativeNavigationAction. </w:t>
-            </w:r>
-            <w:r>
-              <w:t xml:space="preserve">These Actions group </w:t>
-            </w:r>
-            <w:r>
-              <w:t xml:space="preserve">together </w:t>
-            </w:r>
-            <w:r>
-              <w:t>smaller fine-grained steps into a more integral part. These Actions can be assigned to ActionDecoratedItems during the loading of the Slideshow. When the user clicks for example on a TextItem which is wrapped in an ActionDecoratedItem, the available actions are executed in a sequential manner.</w:t>
             </w:r>
           </w:p>
           <w:p/>
@@ -5961,38 +5992,50 @@
           <w:p/>
           <w:p>
             <w:r>
-              <w:lastRenderedPageBreak/>
-              <w:t xml:space="preserve">Then… the DrawingDriver. </w:t>
-            </w:r>
-            <w:r>
-              <w:t>T</w:t>
-            </w:r>
-            <w:r>
-              <w:t>he Slideshow will communicate with a DrawingDriver and orchestrate the drawing of a Slide. With respect to SlideItems, this entity functions as an abstraction in the Bridge Pattern. The DrawingDriver is the abstraction of a set of implementations that will take care of the physical drawing of the slides. This way, Slid</w:t>
-            </w:r>
-            <w:r>
-              <w:t>e</w:t>
-            </w:r>
-            <w:r>
-              <w:t>Items and implementations of DrawingDrivers are loosely decoupled and can vary accordingly.</w:t>
-            </w:r>
-            <w:r>
-              <w:t xml:space="preserve"> Why this pattern is used, and not the Observer Pattern is explained in TODO …</w:t>
-            </w:r>
-            <w:r>
-              <w:rPr>
-                <w:i/>
-                <w:u w:val="single"/>
-              </w:rPr>
-              <w:t>It is strongly recommended</w:t>
-            </w:r>
-            <w:r>
-              <w:t xml:space="preserve"> </w:t>
-            </w:r>
-            <w:r>
-              <w:t>to first read this section, as this is the most interesting part regarding the decisions taken in the design.</w:t>
-            </w:r>
-          </w:p>
+              <w:t xml:space="preserve">Actions are implemented through the </w:t>
+            </w:r>
+            <w:r>
+              <w:rPr>
+                <w:b/>
+              </w:rPr>
+              <w:t>Command Pattern</w:t>
+            </w:r>
+            <w:r>
+              <w:t xml:space="preserve">. The Action as modeled in the above domain </w:t>
+            </w:r>
+            <w:r>
+              <w:t>model</w:t>
+            </w:r>
+            <w:r>
+              <w:t xml:space="preserve"> is an interface and it’s implemented by all sorts of concrete implementations like SaveSlideShowAction or RelativeNavigationAction. </w:t>
+            </w:r>
+            <w:r>
+              <w:t xml:space="preserve">These Actions group </w:t>
+            </w:r>
+            <w:r>
+              <w:t xml:space="preserve">together </w:t>
+            </w:r>
+            <w:r>
+              <w:t xml:space="preserve">smaller fine-grained steps into a more integral </w:t>
+            </w:r>
+            <w:r>
+              <w:t>piece of functionality</w:t>
+            </w:r>
+            <w:r>
+              <w:t>. These Actions can be assigned to ActionDecoratedItems during the loading of the Slideshow. When the user clicks for example on a TextItem which is wrapped in an ActionDecoratedItem, the available actions are executed in a sequential manner.</w:t>
+            </w:r>
+          </w:p>
+          <w:p/>
+          <w:p/>
+          <w:p/>
+          <w:p/>
+          <w:p/>
+          <w:p/>
+          <w:p/>
+          <w:p/>
+          <w:p/>
+          <w:p/>
+          <w:p/>
         </w:tc>
       </w:tr>
     </w:tbl>
@@ -6098,7 +6141,7 @@
         </w:rPr>
         <w:lastRenderedPageBreak/>
         <w:drawing>
-          <wp:inline distT="0" distB="0" distL="0" distR="0">
+          <wp:inline distT="0" distB="0" distL="0" distR="0" wp14:anchorId="6A0EBA28" wp14:editId="5208838C">
             <wp:extent cx="6188710" cy="6595862"/>
             <wp:effectExtent l="0" t="0" r="2540" b="0"/>
             <wp:docPr id="27" name="Afbeelding 27"/>
@@ -6270,7 +6313,7 @@
         </w:rPr>
         <w:lastRenderedPageBreak/>
         <w:drawing>
-          <wp:inline distT="0" distB="0" distL="0" distR="0">
+          <wp:inline distT="0" distB="0" distL="0" distR="0" wp14:anchorId="2BAB64BB" wp14:editId="69442FB9">
             <wp:extent cx="5962015" cy="8126006"/>
             <wp:effectExtent l="0" t="0" r="635" b="8890"/>
             <wp:docPr id="28" name="Afbeelding 28"/>
@@ -6504,7 +6547,7 @@
           <w:lang w:val="nl-NL"/>
         </w:rPr>
         <w:drawing>
-          <wp:inline distT="0" distB="0" distL="0" distR="0">
+          <wp:inline distT="0" distB="0" distL="0" distR="0" wp14:anchorId="77E7CB95" wp14:editId="127A0B3E">
             <wp:extent cx="5048250" cy="5429250"/>
             <wp:effectExtent l="0" t="0" r="0" b="0"/>
             <wp:docPr id="30" name="Afbeelding 30"/>
@@ -6682,7 +6725,7 @@
           <w:lang w:val="nl-NL"/>
         </w:rPr>
         <w:drawing>
-          <wp:inline distT="0" distB="0" distL="0" distR="0">
+          <wp:inline distT="0" distB="0" distL="0" distR="0" wp14:anchorId="6F0E0397" wp14:editId="07ACAF4C">
             <wp:extent cx="5880735" cy="6246376"/>
             <wp:effectExtent l="0" t="0" r="5715" b="2540"/>
             <wp:docPr id="22" name="Afbeelding 22"/>
@@ -6817,7 +6860,7 @@
         </w:rPr>
         <w:lastRenderedPageBreak/>
         <w:drawing>
-          <wp:inline distT="0" distB="0" distL="0" distR="0">
+          <wp:inline distT="0" distB="0" distL="0" distR="0" wp14:anchorId="06CD9842" wp14:editId="1856BE72">
             <wp:extent cx="6188710" cy="5603291"/>
             <wp:effectExtent l="0" t="0" r="2540" b="0"/>
             <wp:docPr id="24" name="Afbeelding 24"/>
@@ -7040,7 +7083,7 @@
           <w:lang w:val="nl-NL"/>
         </w:rPr>
         <w:drawing>
-          <wp:inline distT="0" distB="0" distL="0" distR="0" wp14:anchorId="164806DC" wp14:editId="643BF2DF">
+          <wp:inline distT="0" distB="0" distL="0" distR="0" wp14:anchorId="52D4E42B" wp14:editId="4C422DC5">
             <wp:extent cx="5664835" cy="4793322"/>
             <wp:effectExtent l="0" t="0" r="0" b="7620"/>
             <wp:docPr id="21" name="Afbeelding 21"/>
@@ -7411,7 +7454,7 @@
         </w:rPr>
         <w:lastRenderedPageBreak/>
         <w:drawing>
-          <wp:inline distT="0" distB="0" distL="0" distR="0">
+          <wp:inline distT="0" distB="0" distL="0" distR="0" wp14:anchorId="21E2CAD7" wp14:editId="148C5FA4">
             <wp:extent cx="5728335" cy="5005841"/>
             <wp:effectExtent l="0" t="0" r="5715" b="4445"/>
             <wp:docPr id="29" name="Afbeelding 29"/>
@@ -7558,7 +7601,7 @@
         </w:rPr>
         <w:lastRenderedPageBreak/>
         <w:drawing>
-          <wp:inline distT="0" distB="0" distL="0" distR="0">
+          <wp:inline distT="0" distB="0" distL="0" distR="0" wp14:anchorId="683DDFA2" wp14:editId="28B92784">
             <wp:extent cx="6188710" cy="4363834"/>
             <wp:effectExtent l="0" t="0" r="2540" b="0"/>
             <wp:docPr id="26" name="Afbeelding 26"/>
@@ -7738,7 +7781,21 @@
           <w:rStyle w:val="Nadruk"/>
           <w:i w:val="0"/>
         </w:rPr>
-        <w:t xml:space="preserve"> what the maestro </w:t>
+        <w:t xml:space="preserve"> what the </w:t>
+      </w:r>
+      <w:r>
+        <w:rPr>
+          <w:rStyle w:val="Nadruk"/>
+          <w:i w:val="0"/>
+        </w:rPr>
+        <w:t>conductor</w:t>
+      </w:r>
+      <w:r>
+        <w:rPr>
+          <w:rStyle w:val="Nadruk"/>
+          <w:i w:val="0"/>
+        </w:rPr>
+        <w:t xml:space="preserve"> </w:t>
       </w:r>
       <w:r>
         <w:rPr>
@@ -8410,7 +8467,6 @@
         </w:rPr>
         <w:t xml:space="preserve"> as a concept is the abstraction. There might be </w:t>
       </w:r>
-      <w:proofErr w:type="gramStart"/>
       <w:r>
         <w:rPr>
           <w:rStyle w:val="Nadruk"/>
@@ -8423,15 +8479,7 @@
           <w:rStyle w:val="Nadruk"/>
           <w:i w:val="0"/>
         </w:rPr>
-        <w:t>any</w:t>
-      </w:r>
-      <w:proofErr w:type="gramEnd"/>
-      <w:r>
-        <w:rPr>
-          <w:rStyle w:val="Nadruk"/>
-          <w:i w:val="0"/>
-        </w:rPr>
-        <w:t xml:space="preserve"> different kind of </w:t>
+        <w:t xml:space="preserve">any different kind of </w:t>
       </w:r>
       <w:r>
         <w:rPr>
@@ -8568,23 +8616,7 @@
           <w:rStyle w:val="Nadruk"/>
           <w:i w:val="0"/>
         </w:rPr>
-        <w:t xml:space="preserve">shout: “Now </w:t>
-      </w:r>
-      <w:proofErr w:type="gramStart"/>
-      <w:r>
-        <w:rPr>
-          <w:rStyle w:val="Nadruk"/>
-          <w:i w:val="0"/>
-        </w:rPr>
-        <w:t>play</w:t>
-      </w:r>
-      <w:proofErr w:type="gramEnd"/>
-      <w:r>
-        <w:rPr>
-          <w:rStyle w:val="Nadruk"/>
-          <w:i w:val="0"/>
-        </w:rPr>
-        <w:t xml:space="preserve"> </w:t>
+        <w:t xml:space="preserve">shout: “Now play </w:t>
       </w:r>
       <w:r>
         <w:rPr>
@@ -8598,6 +8630,13 @@
           <w:rStyle w:val="Nadruk"/>
           <w:i w:val="0"/>
         </w:rPr>
+        <w:t>!</w:t>
+      </w:r>
+      <w:r>
+        <w:rPr>
+          <w:rStyle w:val="Nadruk"/>
+          <w:i w:val="0"/>
+        </w:rPr>
         <w:t>”</w:t>
       </w:r>
       <w:r>
@@ -8752,7 +8791,14 @@
           <w:rStyle w:val="Nadruk"/>
           <w:i w:val="0"/>
         </w:rPr>
-        <w:t xml:space="preserve"> Actually, there is: The Accessor. Let’s take a look at the following class diagram:</w:t>
+        <w:t>Actually, there is: The Accessor. Let’s take a look</w:t>
+      </w:r>
+      <w:r>
+        <w:rPr>
+          <w:rStyle w:val="Nadruk"/>
+          <w:i w:val="0"/>
+        </w:rPr>
+        <w:t xml:space="preserve"> at the following class diagram which is part of the final design. </w:t>
       </w:r>
     </w:p>
     <w:p>
@@ -8833,7 +8879,7 @@
           <w:lang w:val="nl-NL"/>
         </w:rPr>
         <w:drawing>
-          <wp:inline distT="0" distB="0" distL="0" distR="0">
+          <wp:inline distT="0" distB="0" distL="0" distR="0" wp14:anchorId="622DA860" wp14:editId="0CA15846">
             <wp:extent cx="6188710" cy="5712655"/>
             <wp:effectExtent l="0" t="0" r="2540" b="2540"/>
             <wp:docPr id="38" name="Afbeelding 38"/>
@@ -8981,7 +9027,21 @@
           <w:rStyle w:val="Nadruk"/>
           <w:i w:val="0"/>
         </w:rPr>
-        <w:t xml:space="preserve">t it be much better to give that responsibility to the “Conductor” class Slideshow, because the Slideshow </w:t>
+        <w:t>t it be much better to give that responsibility to the “Conductor” class Slideshow</w:t>
+      </w:r>
+      <w:r>
+        <w:rPr>
+          <w:rStyle w:val="Nadruk"/>
+          <w:i w:val="0"/>
+        </w:rPr>
+        <w:t>?  That’s</w:t>
+      </w:r>
+      <w:r>
+        <w:rPr>
+          <w:rStyle w:val="Nadruk"/>
+          <w:i w:val="0"/>
+        </w:rPr>
+        <w:t xml:space="preserve"> because the Slideshow </w:t>
       </w:r>
       <w:r>
         <w:rPr>
@@ -9002,62 +9062,21 @@
           <w:rStyle w:val="Nadruk"/>
           <w:i w:val="0"/>
         </w:rPr>
-        <w:t xml:space="preserve"> the structure of its children, as enforced by the Composite </w:t>
-      </w:r>
-      <w:proofErr w:type="gramStart"/>
-      <w:r>
-        <w:rPr>
-          <w:rStyle w:val="Nadruk"/>
-          <w:i w:val="0"/>
-        </w:rPr>
-        <w:t>Pattern.</w:t>
-      </w:r>
-      <w:proofErr w:type="gramEnd"/>
-      <w:r>
-        <w:rPr>
-          <w:rStyle w:val="Nadruk"/>
-          <w:i w:val="0"/>
-        </w:rPr>
-        <w:t xml:space="preserve"> </w:t>
-      </w:r>
-      <w:r>
-        <w:rPr>
-          <w:rStyle w:val="Nadruk"/>
-          <w:i w:val="0"/>
-        </w:rPr>
-        <w:t>The next figure illustrates this proposal.</w:t>
-      </w:r>
-    </w:p>
-    <w:p>
-      <w:pPr>
-        <w:rPr>
-          <w:rStyle w:val="Nadruk"/>
-          <w:i w:val="0"/>
-        </w:rPr>
-      </w:pPr>
-    </w:p>
-    <w:p>
-      <w:pPr>
-        <w:rPr>
-          <w:rStyle w:val="Nadruk"/>
-          <w:i w:val="0"/>
-        </w:rPr>
-      </w:pPr>
-    </w:p>
-    <w:p>
-      <w:pPr>
-        <w:spacing w:line="240" w:lineRule="auto"/>
-        <w:rPr>
-          <w:rStyle w:val="Nadruk"/>
-          <w:i w:val="0"/>
-        </w:rPr>
-      </w:pPr>
-      <w:r>
-        <w:rPr>
-          <w:rStyle w:val="Nadruk"/>
-          <w:i w:val="0"/>
-        </w:rPr>
-        <w:br w:type="page"/>
+        <w:t xml:space="preserve"> the structure of its children, as enforced by the Composite Pattern. </w:t>
+      </w:r>
+      <w:r>
+        <w:rPr>
+          <w:rStyle w:val="Nadruk"/>
+          <w:i w:val="0"/>
+        </w:rPr>
+        <w:t>The next f</w:t>
+      </w:r>
+      <w:r>
+        <w:rPr>
+          <w:rStyle w:val="Nadruk"/>
+          <w:i w:val="0"/>
+        </w:rPr>
+        <w:t>igure illustrates this proposal</w:t>
       </w:r>
     </w:p>
     <w:p>
@@ -9085,245 +9104,111 @@
     </w:p>
     <w:p>
       <w:pPr>
-        <w:rPr>
-          <w:rStyle w:val="Nadruk"/>
-          <w:i w:val="0"/>
-        </w:rPr>
-      </w:pPr>
-    </w:p>
-    <w:p>
-      <w:pPr>
-        <w:rPr>
-          <w:rStyle w:val="Nadruk"/>
-          <w:i w:val="0"/>
-        </w:rPr>
-      </w:pPr>
-      <w:bookmarkStart w:id="0" w:name="_GoBack"/>
-      <w:bookmarkEnd w:id="0"/>
-    </w:p>
-    <w:p>
-      <w:pPr>
-        <w:rPr>
-          <w:rStyle w:val="Nadruk"/>
-          <w:i w:val="0"/>
-        </w:rPr>
-      </w:pPr>
-    </w:p>
-    <w:p>
-      <w:pPr>
-        <w:rPr>
-          <w:rStyle w:val="Nadruk"/>
-          <w:i w:val="0"/>
-        </w:rPr>
-      </w:pPr>
-    </w:p>
-    <w:p>
-      <w:pPr>
-        <w:rPr>
-          <w:rStyle w:val="Nadruk"/>
-          <w:i w:val="0"/>
-        </w:rPr>
-      </w:pPr>
-    </w:p>
-    <w:p>
-      <w:pPr>
-        <w:rPr>
-          <w:rStyle w:val="Nadruk"/>
-          <w:i w:val="0"/>
-        </w:rPr>
-      </w:pPr>
-    </w:p>
-    <w:p>
-      <w:pPr>
-        <w:rPr>
-          <w:rStyle w:val="Nadruk"/>
-          <w:i w:val="0"/>
-        </w:rPr>
-      </w:pPr>
-    </w:p>
-    <w:p>
-      <w:pPr>
-        <w:rPr>
-          <w:rStyle w:val="Nadruk"/>
-          <w:i w:val="0"/>
-        </w:rPr>
-      </w:pPr>
-    </w:p>
-    <w:p>
-      <w:pPr>
-        <w:rPr>
-          <w:rStyle w:val="Nadruk"/>
-          <w:i w:val="0"/>
-        </w:rPr>
-      </w:pPr>
-    </w:p>
-    <w:p>
-      <w:pPr>
-        <w:rPr>
-          <w:rStyle w:val="Nadruk"/>
-          <w:i w:val="0"/>
-        </w:rPr>
-      </w:pPr>
-    </w:p>
-    <w:p>
-      <w:pPr>
-        <w:rPr>
-          <w:rStyle w:val="Nadruk"/>
-          <w:i w:val="0"/>
-        </w:rPr>
-      </w:pPr>
-    </w:p>
-    <w:p>
-      <w:pPr>
-        <w:rPr>
-          <w:rStyle w:val="Nadruk"/>
-          <w:i w:val="0"/>
-        </w:rPr>
-      </w:pPr>
-    </w:p>
-    <w:p>
-      <w:pPr>
-        <w:rPr>
-          <w:rStyle w:val="Nadruk"/>
-          <w:i w:val="0"/>
-        </w:rPr>
-      </w:pPr>
-    </w:p>
-    <w:p>
-      <w:pPr>
-        <w:rPr>
-          <w:rStyle w:val="Nadruk"/>
-          <w:i w:val="0"/>
-        </w:rPr>
-      </w:pPr>
-    </w:p>
-    <w:p>
-      <w:pPr>
-        <w:rPr>
-          <w:rStyle w:val="Nadruk"/>
-          <w:i w:val="0"/>
-        </w:rPr>
-      </w:pPr>
-    </w:p>
-    <w:p>
-      <w:pPr>
-        <w:rPr>
-          <w:rStyle w:val="Nadruk"/>
-          <w:i w:val="0"/>
-        </w:rPr>
-      </w:pPr>
-    </w:p>
-    <w:p>
-      <w:pPr>
-        <w:rPr>
-          <w:rStyle w:val="Nadruk"/>
-          <w:i w:val="0"/>
-        </w:rPr>
-      </w:pPr>
-    </w:p>
-    <w:p>
-      <w:pPr>
-        <w:rPr>
-          <w:rStyle w:val="Nadruk"/>
-          <w:i w:val="0"/>
-        </w:rPr>
-      </w:pPr>
-    </w:p>
-    <w:p>
-      <w:pPr>
-        <w:rPr>
-          <w:rStyle w:val="Nadruk"/>
-          <w:i w:val="0"/>
-        </w:rPr>
-      </w:pPr>
-    </w:p>
-    <w:p>
-      <w:pPr>
-        <w:rPr>
-          <w:rStyle w:val="Nadruk"/>
-          <w:i w:val="0"/>
-        </w:rPr>
-      </w:pPr>
-    </w:p>
-    <w:p>
-      <w:pPr>
-        <w:rPr>
-          <w:rStyle w:val="Nadruk"/>
-          <w:i w:val="0"/>
-        </w:rPr>
-      </w:pPr>
-    </w:p>
-    <w:p>
-      <w:pPr>
-        <w:rPr>
-          <w:rStyle w:val="Nadruk"/>
-          <w:i w:val="0"/>
-        </w:rPr>
-      </w:pPr>
-    </w:p>
-    <w:p>
-      <w:pPr>
-        <w:rPr>
-          <w:rStyle w:val="Nadruk"/>
-          <w:i w:val="0"/>
-        </w:rPr>
-      </w:pPr>
-    </w:p>
-    <w:p>
-      <w:pPr>
-        <w:rPr>
-          <w:rStyle w:val="Nadruk"/>
-          <w:i w:val="0"/>
-        </w:rPr>
-      </w:pPr>
-    </w:p>
-    <w:p>
-      <w:pPr>
-        <w:rPr>
-          <w:rStyle w:val="Nadruk"/>
-          <w:i w:val="0"/>
-        </w:rPr>
-      </w:pPr>
-    </w:p>
-    <w:p>
-      <w:pPr>
-        <w:rPr>
-          <w:rStyle w:val="Nadruk"/>
-          <w:i w:val="0"/>
-        </w:rPr>
-      </w:pPr>
-    </w:p>
-    <w:p>
-      <w:pPr>
-        <w:rPr>
-          <w:rStyle w:val="Nadruk"/>
-          <w:i w:val="0"/>
-        </w:rPr>
-      </w:pPr>
-    </w:p>
-    <w:p>
-      <w:pPr>
-        <w:rPr>
-          <w:rStyle w:val="Nadruk"/>
-          <w:i w:val="0"/>
-        </w:rPr>
-      </w:pPr>
-    </w:p>
-    <w:p>
-      <w:pPr>
-        <w:rPr>
-          <w:rStyle w:val="Nadruk"/>
-          <w:i w:val="0"/>
-        </w:rPr>
-      </w:pPr>
-    </w:p>
-    <w:p>
-      <w:pPr>
-        <w:rPr>
-          <w:rStyle w:val="Nadruk"/>
-          <w:i w:val="0"/>
-        </w:rPr>
-      </w:pPr>
+        <w:spacing w:line="240" w:lineRule="auto"/>
+        <w:jc w:val="center"/>
+        <w:rPr>
+          <w:rStyle w:val="Nadruk"/>
+          <w:i w:val="0"/>
+        </w:rPr>
+      </w:pPr>
+      <w:r>
+        <w:rPr>
+          <w:iCs/>
+          <w:noProof/>
+          <w:lang w:val="nl-NL"/>
+        </w:rPr>
+        <w:lastRenderedPageBreak/>
+        <w:drawing>
+          <wp:inline distT="0" distB="0" distL="0" distR="0" wp14:anchorId="19075ED0" wp14:editId="4ACD0FFA">
+            <wp:extent cx="5882536" cy="7279640"/>
+            <wp:effectExtent l="0" t="0" r="4445" b="0"/>
+            <wp:docPr id="43" name="Afbeelding 43"/>
+            <wp:cNvGraphicFramePr>
+              <a:graphicFrameLocks xmlns:a="http://schemas.openxmlformats.org/drawingml/2006/main" noChangeAspect="1"/>
+            </wp:cNvGraphicFramePr>
+            <a:graphic xmlns:a="http://schemas.openxmlformats.org/drawingml/2006/main">
+              <a:graphicData uri="http://schemas.openxmlformats.org/drawingml/2006/picture">
+                <pic:pic xmlns:pic="http://schemas.openxmlformats.org/drawingml/2006/picture">
+                  <pic:nvPicPr>
+                    <pic:cNvPr id="0" name="Picture 8"/>
+                    <pic:cNvPicPr>
+                      <a:picLocks noChangeAspect="1" noChangeArrowheads="1"/>
+                    </pic:cNvPicPr>
+                  </pic:nvPicPr>
+                  <pic:blipFill>
+                    <a:blip r:embed="rId27">
+                      <a:extLst>
+                        <a:ext uri="{28A0092B-C50C-407E-A947-70E740481C1C}">
+                          <a14:useLocalDpi xmlns:a14="http://schemas.microsoft.com/office/drawing/2010/main" val="0"/>
+                        </a:ext>
+                      </a:extLst>
+                    </a:blip>
+                    <a:srcRect/>
+                    <a:stretch>
+                      <a:fillRect/>
+                    </a:stretch>
+                  </pic:blipFill>
+                  <pic:spPr bwMode="auto">
+                    <a:xfrm>
+                      <a:off x="0" y="0"/>
+                      <a:ext cx="5884951" cy="7282629"/>
+                    </a:xfrm>
+                    <a:prstGeom prst="rect">
+                      <a:avLst/>
+                    </a:prstGeom>
+                    <a:noFill/>
+                    <a:ln>
+                      <a:noFill/>
+                    </a:ln>
+                  </pic:spPr>
+                </pic:pic>
+              </a:graphicData>
+            </a:graphic>
+          </wp:inline>
+        </w:drawing>
+      </w:r>
+    </w:p>
+    <w:p>
+      <w:pPr>
+        <w:jc w:val="center"/>
+        <w:sectPr>
+          <w:type w:val="continuous"/>
+          <w:pgSz w:w="11906" w:h="16838" w:code="9"/>
+          <w:pgMar w:top="1440" w:right="1080" w:bottom="1440" w:left="1080" w:header="720" w:footer="720" w:gutter="0"/>
+          <w:cols w:space="720"/>
+          <w:docGrid w:linePitch="272"/>
+        </w:sectPr>
+      </w:pPr>
+      <w:r>
+        <w:rPr>
+          <w:i/>
+        </w:rPr>
+        <w:t>Figure x</w:t>
+      </w:r>
+      <w:r>
+        <w:rPr>
+          <w:i/>
+        </w:rPr>
+        <w:t xml:space="preserve">: </w:t>
+      </w:r>
+      <w:r>
+        <w:rPr>
+          <w:i/>
+        </w:rPr>
+        <w:t xml:space="preserve">Proposal for refactoring of </w:t>
+      </w:r>
+      <w:r>
+        <w:rPr>
+          <w:i/>
+        </w:rPr>
+        <w:t>CompositeSlideshowComponent</w:t>
+      </w:r>
+      <w:r>
+        <w:rPr>
+          <w:i/>
+        </w:rPr>
+        <w:t>, Accessor, Slideshow and its children</w:t>
+      </w:r>
     </w:p>
     <w:p>
       <w:pPr>
@@ -9355,33 +9240,21 @@
           <w:i w:val="0"/>
         </w:rPr>
       </w:pPr>
-    </w:p>
-    <w:p>
-      <w:pPr>
-        <w:rPr>
-          <w:rStyle w:val="Nadruk"/>
-          <w:i w:val="0"/>
-        </w:rPr>
-      </w:pPr>
-      <w:proofErr w:type="spellStart"/>
-      <w:proofErr w:type="gramStart"/>
-      <w:r>
-        <w:rPr>
-          <w:rStyle w:val="Nadruk"/>
-          <w:i w:val="0"/>
-        </w:rPr>
-        <w:t>fdfdfdf</w:t>
-      </w:r>
-      <w:proofErr w:type="spellEnd"/>
-      <w:proofErr w:type="gramEnd"/>
-    </w:p>
-    <w:p>
-      <w:pPr>
-        <w:rPr>
-          <w:rStyle w:val="Nadruk"/>
-          <w:i w:val="0"/>
-        </w:rPr>
-      </w:pPr>
+      <w:r>
+        <w:rPr>
+          <w:rStyle w:val="Nadruk"/>
+          <w:i w:val="0"/>
+        </w:rPr>
+        <w:lastRenderedPageBreak/>
+        <w:t>Save and load methods have been added to the CompositeSlideshowComponent, Slideshow and its composition hierarchy. The Accessor and its implementations now take care of the finer-grained details of loading and saving Slideshow information, Slides and SlideItems on a per-component request basis.</w:t>
+      </w:r>
+      <w:r>
+        <w:rPr>
+          <w:rStyle w:val="Nadruk"/>
+          <w:i w:val="0"/>
+        </w:rPr>
+        <w:t xml:space="preserve"> </w:t>
+      </w:r>
     </w:p>
     <w:p>
       <w:pPr>
@@ -9406,41 +9279,172 @@
           <w:i w:val="0"/>
         </w:rPr>
       </w:pPr>
-    </w:p>
-    <w:p>
-      <w:pPr>
-        <w:rPr>
-          <w:rStyle w:val="Nadruk"/>
-          <w:i w:val="0"/>
-        </w:rPr>
-      </w:pPr>
-    </w:p>
-    <w:p>
-      <w:pPr>
-        <w:rPr>
-          <w:rStyle w:val="Nadruk"/>
-          <w:i w:val="0"/>
-        </w:rPr>
-      </w:pPr>
-    </w:p>
-    <w:p>
-      <w:pPr>
-        <w:rPr>
-          <w:rStyle w:val="Nadruk"/>
-          <w:i w:val="0"/>
-        </w:rPr>
-      </w:pPr>
-    </w:p>
-    <w:p>
-      <w:pPr>
-        <w:rPr>
-          <w:rStyle w:val="Nadruk"/>
-          <w:i w:val="0"/>
-        </w:rPr>
-      </w:pPr>
-    </w:p>
-    <w:p>
-      <w:pPr>
+      <w:r>
+        <w:rPr>
+          <w:rStyle w:val="Nadruk"/>
+          <w:i w:val="0"/>
+        </w:rPr>
+        <w:lastRenderedPageBreak/>
+        <w:t xml:space="preserve">So, we can come to the conclusion that using the </w:t>
+      </w:r>
+      <w:r>
+        <w:rPr>
+          <w:rStyle w:val="Nadruk"/>
+        </w:rPr>
+        <w:t>Observer Pattern</w:t>
+      </w:r>
+      <w:r>
+        <w:rPr>
+          <w:rStyle w:val="Nadruk"/>
+          <w:i w:val="0"/>
+        </w:rPr>
+        <w:t xml:space="preserve"> </w:t>
+      </w:r>
+      <w:r>
+        <w:rPr>
+          <w:rStyle w:val="Nadruk"/>
+          <w:i w:val="0"/>
+        </w:rPr>
+        <w:t xml:space="preserve">in this use-case, </w:t>
+      </w:r>
+      <w:r>
+        <w:rPr>
+          <w:rStyle w:val="Nadruk"/>
+          <w:i w:val="0"/>
+        </w:rPr>
+        <w:t>thus using a pull-mechanism to retrieve information of the model</w:t>
+      </w:r>
+      <w:r>
+        <w:rPr>
+          <w:rStyle w:val="Nadruk"/>
+          <w:i w:val="0"/>
+        </w:rPr>
+        <w:t xml:space="preserve">, </w:t>
+      </w:r>
+      <w:r>
+        <w:rPr>
+          <w:rStyle w:val="Nadruk"/>
+        </w:rPr>
+        <w:t>introduces redundancy</w:t>
+      </w:r>
+      <w:r>
+        <w:rPr>
+          <w:rStyle w:val="Nadruk"/>
+          <w:i w:val="0"/>
+        </w:rPr>
+        <w:t xml:space="preserve">, because the View will have to find about the composition of the Slideshow, iterate through the SlideItems. The same construct exists in the Accessor. The Accessor must access the model in order to find out about the structure of the Slideshow. </w:t>
+      </w:r>
+    </w:p>
+    <w:p>
+      <w:pPr>
+        <w:rPr>
+          <w:rStyle w:val="Nadruk"/>
+          <w:i w:val="0"/>
+        </w:rPr>
+      </w:pPr>
+    </w:p>
+    <w:p>
+      <w:pPr>
+        <w:jc w:val="center"/>
+        <w:rPr>
+          <w:rStyle w:val="Nadruk"/>
+          <w:b/>
+          <w:i w:val="0"/>
+        </w:rPr>
+      </w:pPr>
+      <w:r>
+        <w:rPr>
+          <w:rStyle w:val="Nadruk"/>
+          <w:b/>
+          <w:i w:val="0"/>
+        </w:rPr>
+        <w:t xml:space="preserve">We therefore can say that using a </w:t>
+      </w:r>
+      <w:r>
+        <w:rPr>
+          <w:rStyle w:val="Nadruk"/>
+          <w:b/>
+        </w:rPr>
+        <w:t>Bridge Pattern</w:t>
+      </w:r>
+      <w:r>
+        <w:rPr>
+          <w:rStyle w:val="Nadruk"/>
+          <w:b/>
+          <w:i w:val="0"/>
+        </w:rPr>
+        <w:t xml:space="preserve"> to decouple the Slideshow, Slide and SlideItems on one side and the DrawingDriver implementations on the other side, </w:t>
+      </w:r>
+      <w:r>
+        <w:rPr>
+          <w:rStyle w:val="Nadruk"/>
+          <w:b/>
+        </w:rPr>
+        <w:t>reduces redundancy</w:t>
+      </w:r>
+    </w:p>
+    <w:p>
+      <w:pPr>
+        <w:rPr>
+          <w:rStyle w:val="Nadruk"/>
+          <w:i w:val="0"/>
+        </w:rPr>
+      </w:pPr>
+    </w:p>
+    <w:p>
+      <w:pPr>
+        <w:rPr>
+          <w:rStyle w:val="Nadruk"/>
+          <w:i w:val="0"/>
+        </w:rPr>
+      </w:pPr>
+      <w:r>
+        <w:rPr>
+          <w:rStyle w:val="Nadruk"/>
+          <w:i w:val="0"/>
+        </w:rPr>
+        <w:t xml:space="preserve">Final score: 2-1 for Bridge Pattern. </w:t>
+      </w:r>
+      <w:r>
+        <w:rPr>
+          <w:rStyle w:val="Nadruk"/>
+          <w:i w:val="0"/>
+        </w:rPr>
+        <w:t xml:space="preserve">We will let the Slideshow take the role as a conductor by letting the Composite Pattern to its work. </w:t>
+      </w:r>
+      <w:r>
+        <w:rPr>
+          <w:rStyle w:val="Nadruk"/>
+        </w:rPr>
+        <w:t>So the model is driving the View, but in a decoupled manner</w:t>
+      </w:r>
+      <w:r>
+        <w:rPr>
+          <w:rStyle w:val="Nadruk"/>
+          <w:i w:val="0"/>
+        </w:rPr>
+        <w:t>.</w:t>
+      </w:r>
+    </w:p>
+    <w:p>
+      <w:pPr>
+        <w:rPr>
+          <w:rStyle w:val="Nadruk"/>
+          <w:i w:val="0"/>
+        </w:rPr>
+      </w:pPr>
+    </w:p>
+    <w:p>
+      <w:pPr>
+        <w:rPr>
+          <w:rStyle w:val="Nadruk"/>
+          <w:i w:val="0"/>
+        </w:rPr>
+      </w:pPr>
+    </w:p>
+    <w:p>
+      <w:pPr>
+        <w:spacing w:line="240" w:lineRule="auto"/>
         <w:rPr>
           <w:rStyle w:val="Nadruk"/>
           <w:i w:val="0"/>
@@ -9456,6 +9460,61 @@
     </w:p>
     <w:p>
       <w:pPr>
+        <w:rPr>
+          <w:rStyle w:val="Nadruk"/>
+          <w:i w:val="0"/>
+        </w:rPr>
+      </w:pPr>
+    </w:p>
+    <w:p>
+      <w:pPr>
+        <w:rPr>
+          <w:rStyle w:val="Nadruk"/>
+          <w:i w:val="0"/>
+        </w:rPr>
+      </w:pPr>
+    </w:p>
+    <w:p>
+      <w:pPr>
+        <w:rPr>
+          <w:rStyle w:val="Nadruk"/>
+          <w:i w:val="0"/>
+        </w:rPr>
+      </w:pPr>
+    </w:p>
+    <w:p>
+      <w:pPr>
+        <w:rPr>
+          <w:rStyle w:val="Nadruk"/>
+          <w:i w:val="0"/>
+        </w:rPr>
+      </w:pPr>
+    </w:p>
+    <w:p>
+      <w:pPr>
+        <w:rPr>
+          <w:rStyle w:val="Nadruk"/>
+          <w:i w:val="0"/>
+        </w:rPr>
+      </w:pPr>
+    </w:p>
+    <w:p>
+      <w:pPr>
+        <w:rPr>
+          <w:rStyle w:val="Nadruk"/>
+          <w:i w:val="0"/>
+        </w:rPr>
+      </w:pPr>
+      <w:r>
+        <w:rPr>
+          <w:rStyle w:val="Nadruk"/>
+          <w:i w:val="0"/>
+        </w:rPr>
+        <w:br w:type="page"/>
+      </w:r>
+    </w:p>
+    <w:p>
+      <w:pPr>
         <w:spacing w:line="240" w:lineRule="auto"/>
         <w:rPr>
           <w:rStyle w:val="Nadruk"/>
@@ -9605,71 +9664,58 @@
           <w:rStyle w:val="Nadruk"/>
           <w:i w:val="0"/>
         </w:rPr>
-        <w:t>We see a pattern slide</w:t>
-      </w:r>
-      <w:proofErr w:type="gramStart"/>
-      <w:r>
-        <w:rPr>
-          <w:rStyle w:val="Nadruk"/>
-          <w:i w:val="0"/>
-        </w:rPr>
-        <w:t>..</w:t>
-      </w:r>
-      <w:proofErr w:type="gramEnd"/>
-      <w:r>
-        <w:rPr>
-          <w:rStyle w:val="Nadruk"/>
-          <w:i w:val="0"/>
-        </w:rPr>
-        <w:t xml:space="preserve"> </w:t>
-      </w:r>
-      <w:proofErr w:type="spellStart"/>
-      <w:proofErr w:type="gramStart"/>
-      <w:r>
-        <w:rPr>
-          <w:rStyle w:val="Nadruk"/>
-          <w:i w:val="0"/>
-        </w:rPr>
-        <w:t>sliditems</w:t>
-      </w:r>
-      <w:proofErr w:type="spellEnd"/>
-      <w:proofErr w:type="gramEnd"/>
-    </w:p>
-    <w:p>
-      <w:pPr>
-        <w:spacing w:line="240" w:lineRule="auto"/>
-        <w:rPr>
-          <w:rStyle w:val="Nadruk"/>
-          <w:i w:val="0"/>
-        </w:rPr>
-      </w:pPr>
-    </w:p>
-    <w:p>
-      <w:pPr>
-        <w:spacing w:line="240" w:lineRule="auto"/>
-        <w:rPr>
-          <w:rStyle w:val="Nadruk"/>
-          <w:i w:val="0"/>
-        </w:rPr>
-      </w:pPr>
-    </w:p>
-    <w:p>
-      <w:pPr>
-        <w:spacing w:line="240" w:lineRule="auto"/>
-        <w:rPr>
-          <w:rStyle w:val="Nadruk"/>
-          <w:i w:val="0"/>
-        </w:rPr>
-      </w:pPr>
-    </w:p>
-    <w:p>
-      <w:pPr>
-        <w:spacing w:line="240" w:lineRule="auto"/>
-        <w:rPr>
-          <w:rStyle w:val="Nadruk"/>
-          <w:i w:val="0"/>
-        </w:rPr>
-      </w:pPr>
+        <w:t>We see a pattern slide.. sliditems</w:t>
+      </w:r>
+    </w:p>
+    <w:p>
+      <w:pPr>
+        <w:spacing w:line="240" w:lineRule="auto"/>
+        <w:rPr>
+          <w:rStyle w:val="Nadruk"/>
+          <w:i w:val="0"/>
+        </w:rPr>
+      </w:pPr>
+    </w:p>
+    <w:p>
+      <w:pPr>
+        <w:spacing w:line="240" w:lineRule="auto"/>
+        <w:rPr>
+          <w:rStyle w:val="Nadruk"/>
+          <w:i w:val="0"/>
+        </w:rPr>
+      </w:pPr>
+      <w:r>
+        <w:rPr>
+          <w:rStyle w:val="Nadruk"/>
+          <w:i w:val="0"/>
+        </w:rPr>
+        <w:t>Explain use references in slide to drawingdriver and accessor!</w:t>
+      </w:r>
+    </w:p>
+    <w:p>
+      <w:pPr>
+        <w:spacing w:line="240" w:lineRule="auto"/>
+        <w:rPr>
+          <w:rStyle w:val="Nadruk"/>
+          <w:i w:val="0"/>
+        </w:rPr>
+      </w:pPr>
+    </w:p>
+    <w:p>
+      <w:pPr>
+        <w:spacing w:line="240" w:lineRule="auto"/>
+        <w:rPr>
+          <w:rStyle w:val="Nadruk"/>
+          <w:i w:val="0"/>
+        </w:rPr>
+      </w:pPr>
+      <w:r>
+        <w:rPr>
+          <w:rStyle w:val="Nadruk"/>
+          <w:i w:val="0"/>
+        </w:rPr>
+        <w:t>Nethods in slideitem should be abstract</w:t>
+      </w:r>
     </w:p>
     <w:p>
       <w:pPr>
@@ -9961,7 +10007,7 @@
         <w:rStyle w:val="Paginanummer"/>
         <w:noProof/>
       </w:rPr>
-      <w:t>29</w:t>
+      <w:t>8</w:t>
     </w:r>
     <w:r>
       <w:rPr>
@@ -10055,13 +10101,8 @@
       </w:tabs>
     </w:pPr>
     <w:r>
-      <w:t xml:space="preserve">Open </w:t>
+      <w:t>Open universiteitCursustitel</w:t>
     </w:r>
-    <w:proofErr w:type="spellStart"/>
-    <w:r>
-      <w:t>universiteitCursustitel</w:t>
-    </w:r>
-    <w:proofErr w:type="spellEnd"/>
   </w:p>
 </w:hdr>
 </file>
@@ -14345,7 +14386,7 @@
 </file>
 
 <file path=customXml/itemProps1.xml><?xml version="1.0" encoding="utf-8"?>
-<ds:datastoreItem xmlns:ds="http://schemas.openxmlformats.org/officeDocument/2006/customXml" ds:itemID="{1A0A5647-94BD-49B2-9B73-179799025D7F}">
+<ds:datastoreItem xmlns:ds="http://schemas.openxmlformats.org/officeDocument/2006/customXml" ds:itemID="{E8DDB15D-1893-410E-9E00-4C9B505DB711}">
   <ds:schemaRefs>
     <ds:schemaRef ds:uri="http://schemas.openxmlformats.org/officeDocument/2006/bibliography"/>
   </ds:schemaRefs>

</xml_diff>